<commit_message>
done, working on gif
</commit_message>
<xml_diff>
--- a/studio2/Tips on how to survive college.docx
+++ b/studio2/Tips on how to survive college.docx
@@ -19,12 +19,14 @@
       <w:r>
         <w:t>Go to (</w:t>
       </w:r>
+      <w:proofErr w:type="spellStart"/>
       <w:r>
         <w:rPr>
           <w:b/>
         </w:rPr>
-        <w:t>number from 0-100</w:t>
-      </w:r>
+        <w:t>userNum</w:t>
+      </w:r>
+      <w:proofErr w:type="spellEnd"/>
       <w:r>
         <w:t>) percent of your class.</w:t>
       </w:r>
@@ -38,19 +40,42 @@
         </w:numPr>
       </w:pPr>
       <w:r>
-        <w:t>When in class, take</w:t>
-      </w:r>
-      <w:r>
-        <w:t xml:space="preserve"> good (naps) and pay attention to (</w:t>
+        <w:t xml:space="preserve">When in class, </w:t>
+      </w:r>
+      <w:r>
+        <w:t xml:space="preserve">always </w:t>
+      </w:r>
+      <w:r>
+        <w:t>catch people’s attention by yelling</w:t>
+      </w:r>
+      <w:r>
+        <w:t xml:space="preserve"> out to your professor: “I love </w:t>
       </w:r>
       <w:r>
         <w:rPr>
           <w:b/>
-        </w:rPr>
-        <w:t>person</w:t>
-      </w:r>
-      <w:r>
-        <w:t xml:space="preserve">) </w:t>
+          <w:bCs/>
+        </w:rPr>
+        <w:t>(</w:t>
+      </w:r>
+      <w:proofErr w:type="spellStart"/>
+      <w:r>
+        <w:rPr>
+          <w:b/>
+          <w:bCs/>
+        </w:rPr>
+        <w:t>userProf</w:t>
+      </w:r>
+      <w:proofErr w:type="spellEnd"/>
+      <w:r>
+        <w:rPr>
+          <w:b/>
+          <w:bCs/>
+        </w:rPr>
+        <w:t>)”</w:t>
+      </w:r>
+      <w:r>
+        <w:t xml:space="preserve"> </w:t>
       </w:r>
     </w:p>
     <w:p>
@@ -64,21 +89,14 @@
       <w:r>
         <w:t>Get to know all your neighbors, including the cutest (</w:t>
       </w:r>
+      <w:proofErr w:type="spellStart"/>
       <w:r>
         <w:rPr>
           <w:b/>
         </w:rPr>
-        <w:t>what kind of pet do you have/want?)</w:t>
-      </w:r>
-      <w:r>
-        <w:t xml:space="preserve"> next door or (</w:t>
-      </w:r>
-      <w:r>
-        <w:rPr>
-          <w:b/>
-        </w:rPr>
-        <w:t>what animals do you see the most on campus</w:t>
-      </w:r>
+        <w:t>userAnimal</w:t>
+      </w:r>
+      <w:proofErr w:type="spellEnd"/>
       <w:r>
         <w:t>) on your way to class.</w:t>
       </w:r>
@@ -92,25 +110,32 @@
         </w:numPr>
       </w:pPr>
       <w:r>
-        <w:t>See your (</w:t>
-      </w:r>
+        <w:t>Go to your professor’s office hours!</w:t>
+      </w:r>
+      <w:r>
+        <w:t xml:space="preserve"> Make sure you </w:t>
+      </w:r>
+      <w:bookmarkStart w:id="0" w:name="_GoBack"/>
+      <w:bookmarkEnd w:id="0"/>
+      <w:r>
+        <w:t>ask them for (</w:t>
+      </w:r>
+      <w:proofErr w:type="spellStart"/>
       <w:r>
         <w:rPr>
           <w:b/>
         </w:rPr>
-        <w:t>occupation in the future</w:t>
-      </w:r>
-      <w:r>
-        <w:t>) at office hours. Make sure you ask them for (</w:t>
+        <w:t>userF</w:t>
       </w:r>
       <w:r>
         <w:rPr>
           <w:b/>
         </w:rPr>
-        <w:t>your favorite Chinese food</w:t>
-      </w:r>
-      <w:r>
-        <w:t>) and return them (your favorite American food) as a thank-you.</w:t>
+        <w:t>ood</w:t>
+      </w:r>
+      <w:proofErr w:type="spellEnd"/>
+      <w:r>
+        <w:t>).</w:t>
       </w:r>
     </w:p>
     <w:p>
@@ -120,27 +145,28 @@
           <w:ilvl w:val="0"/>
           <w:numId w:val="1"/>
         </w:numPr>
-      </w:pPr>
-      <w:r>
+        <w:rPr>
+          <w:strike/>
+        </w:rPr>
+      </w:pPr>
+      <w:r>
+        <w:rPr>
+          <w:strike/>
+        </w:rPr>
         <w:t>Eat (</w:t>
       </w:r>
       <w:r>
         <w:rPr>
           <w:b/>
+          <w:strike/>
         </w:rPr>
         <w:t>how many times did you over sleep</w:t>
       </w:r>
       <w:r>
-        <w:t>) meals a day. Never skip breakfast! It will make you stand out among (</w:t>
-      </w:r>
-      <w:r>
-        <w:rPr>
-          <w:b/>
-        </w:rPr>
-        <w:t>your peers</w:t>
-      </w:r>
-      <w:r>
-        <w:t>).</w:t>
+        <w:rPr>
+          <w:strike/>
+        </w:rPr>
+        <w:t xml:space="preserve">) meals a day. Never skip breakfast! </w:t>
       </w:r>
     </w:p>
     <w:p>
@@ -154,23 +180,25 @@
       <w:r>
         <w:t>Miss your parents? Call (</w:t>
       </w:r>
+      <w:proofErr w:type="spellStart"/>
       <w:r>
         <w:rPr>
           <w:b/>
         </w:rPr>
-        <w:t>number</w:t>
-      </w:r>
-      <w:r>
-        <w:t>) times a day and say "I love you" to them (</w:t>
-      </w:r>
+        <w:t>userCall</w:t>
+      </w:r>
+      <w:proofErr w:type="spellEnd"/>
       <w:r>
         <w:rPr>
           <w:b/>
         </w:rPr>
-        <w:t>number</w:t>
-      </w:r>
-      <w:r>
-        <w:t xml:space="preserve">) times every hour. </w:t>
+        <w:t>/age</w:t>
+      </w:r>
+      <w:r>
+        <w:t>) times a d</w:t>
+      </w:r>
+      <w:r>
+        <w:t>ay and say "I love you" to them.</w:t>
       </w:r>
     </w:p>
     <w:p>
@@ -180,17 +208,27 @@
           <w:ilvl w:val="0"/>
           <w:numId w:val="1"/>
         </w:numPr>
-      </w:pPr>
-      <w:r>
+        <w:rPr>
+          <w:strike/>
+        </w:rPr>
+      </w:pPr>
+      <w:r>
+        <w:rPr>
+          <w:strike/>
+        </w:rPr>
         <w:t>Never said "I love you" because you are Asian? Ask (</w:t>
       </w:r>
       <w:r>
         <w:rPr>
           <w:b/>
+          <w:strike/>
         </w:rPr>
         <w:t>someone</w:t>
       </w:r>
       <w:r>
+        <w:rPr>
+          <w:strike/>
+        </w:rPr>
         <w:t>) to say it for you!</w:t>
       </w:r>
     </w:p>
@@ -203,21 +241,36 @@
         </w:numPr>
       </w:pPr>
       <w:r>
-        <w:t>Stressed out and don't want yo</w:t>
-      </w:r>
-      <w:bookmarkStart w:id="0" w:name="_GoBack"/>
-      <w:bookmarkEnd w:id="0"/>
-      <w:r>
-        <w:t>ur parents to know? Call (</w:t>
-      </w:r>
+        <w:t>Stressed out and don't want your parents to know? Call (</w:t>
+      </w:r>
+      <w:proofErr w:type="spellStart"/>
       <w:r>
         <w:rPr>
           <w:b/>
         </w:rPr>
-        <w:t>your best friend at home</w:t>
-      </w:r>
+        <w:t>userBFF</w:t>
+      </w:r>
+      <w:proofErr w:type="spellEnd"/>
       <w:r>
         <w:t>) and they are always there for you.</w:t>
+      </w:r>
+    </w:p>
+    <w:p>
+      <w:pPr>
+        <w:pStyle w:val="ListParagraph"/>
+        <w:numPr>
+          <w:ilvl w:val="0"/>
+          <w:numId w:val="1"/>
+        </w:numPr>
+      </w:pPr>
+      <w:r>
+        <w:t>I am just kidding. Please don’</w:t>
+      </w:r>
+      <w:r>
+        <w:t>t take my advice</w:t>
+      </w:r>
+      <w:r>
+        <w:t>.</w:t>
       </w:r>
     </w:p>
     <w:p/>
@@ -471,6 +524,7 @@
     <w:lsdException w:name="HTML Sample" w:semiHidden="1" w:unhideWhenUsed="1"/>
     <w:lsdException w:name="HTML Typewriter" w:semiHidden="1" w:unhideWhenUsed="1"/>
     <w:lsdException w:name="HTML Variable" w:semiHidden="1" w:unhideWhenUsed="1"/>
+    <w:lsdException w:name="Normal Table" w:semiHidden="1" w:unhideWhenUsed="1"/>
     <w:lsdException w:name="annotation subject" w:semiHidden="1" w:unhideWhenUsed="1"/>
     <w:lsdException w:name="No List" w:semiHidden="1" w:unhideWhenUsed="1"/>
     <w:lsdException w:name="Outline List 1" w:semiHidden="1" w:unhideWhenUsed="1"/>
@@ -516,9 +570,11 @@
     <w:lsdException w:name="Table Subtle 1" w:semiHidden="1" w:unhideWhenUsed="1"/>
     <w:lsdException w:name="Table Subtle 2" w:semiHidden="1" w:unhideWhenUsed="1"/>
     <w:lsdException w:name="Table Web 1" w:semiHidden="1" w:unhideWhenUsed="1"/>
+    <w:lsdException w:name="Table Web 2" w:semiHidden="1" w:unhideWhenUsed="1"/>
     <w:lsdException w:name="Table Web 3" w:semiHidden="1" w:unhideWhenUsed="1"/>
     <w:lsdException w:name="Balloon Text" w:semiHidden="1" w:unhideWhenUsed="1"/>
     <w:lsdException w:name="Table Grid" w:uiPriority="39"/>
+    <w:lsdException w:name="Table Theme" w:semiHidden="1" w:unhideWhenUsed="1"/>
     <w:lsdException w:name="Note Level 1" w:semiHidden="1" w:unhideWhenUsed="1"/>
     <w:lsdException w:name="Note Level 2" w:semiHidden="1" w:unhideWhenUsed="1"/>
     <w:lsdException w:name="Note Level 3" w:semiHidden="1" w:unhideWhenUsed="1"/>

</xml_diff>